<commit_message>
changed the structure of the random choices to test invalid values per a post on piazza
</commit_message>
<xml_diff>
--- a/projects/layma/quiz-2/quiz2.docx
+++ b/projects/layma/quiz-2/quiz2.docx
@@ -38,110 +38,57 @@
       </w:r>
     </w:p>
     <w:p>
-      <w:proofErr w:type="spellStart"/>
-      <w:proofErr w:type="gramStart"/>
-      <w:r>
-        <w:t>Testme</w:t>
-      </w:r>
-      <w:proofErr w:type="spellEnd"/>
-      <w:r>
-        <w:t>(</w:t>
-      </w:r>
-      <w:proofErr w:type="gramEnd"/>
-      <w:r>
-        <w:t xml:space="preserve">) produces the error statement if, and only if, the string s, which is generated by the function </w:t>
-      </w:r>
-      <w:proofErr w:type="spellStart"/>
-      <w:r>
-        <w:t>inputString</w:t>
-      </w:r>
-      <w:proofErr w:type="spellEnd"/>
-      <w:r>
-        <w:t xml:space="preserve">(), spells reset, ending in a null terminator, and state equals 9.  The state begins at 0 and in each iteration of </w:t>
-      </w:r>
-      <w:proofErr w:type="spellStart"/>
-      <w:proofErr w:type="gramStart"/>
-      <w:r>
-        <w:t>testme</w:t>
-      </w:r>
-      <w:proofErr w:type="spellEnd"/>
-      <w:r>
-        <w:t>(</w:t>
-      </w:r>
-      <w:proofErr w:type="gramEnd"/>
-      <w:r>
-        <w:t xml:space="preserve">)’s while loop can be incremented a maximum of one time, if char c, which is generated by the function </w:t>
-      </w:r>
-      <w:proofErr w:type="spellStart"/>
-      <w:r>
-        <w:t>inputChar</w:t>
-      </w:r>
-      <w:proofErr w:type="spellEnd"/>
-      <w:r>
-        <w:t xml:space="preserve">(), matches the correct char for the current state.  In summary to produce the error message iterations of the while loop must receive the correct values of c in order, but not consecutively, until state 9 is reached, and then s must be reset\0.  </w:t>
+      <w:r>
+        <w:t xml:space="preserve">Testme() produces the error statement if, and only if, the string s, which is generated by the function inputString(), spells reset, ending in a null terminator, and state equals 9.  The state begins at 0 and in each iteration of testme()’s while loop can be incremented a maximum of one time, if char c, which is generated by the function inputChar(), matches the correct char for the current state.  In summary to produce the error message iterations of the while loop must receive the correct values of c in order, but not consecutively, until state 9 is reached, and then s must be reset\0.  </w:t>
       </w:r>
     </w:p>
     <w:p>
       <w:r>
-        <w:t xml:space="preserve">The first thing that occurred to me is that randomizing c and each element of s across the range of all possible chars would be extremely time consuming to produce the error message.  There are 256 values that a char can hold.  To progress through the </w:t>
-      </w:r>
-      <w:proofErr w:type="gramStart"/>
-      <w:r>
-        <w:t>states</w:t>
-      </w:r>
-      <w:proofErr w:type="gramEnd"/>
-      <w:r>
-        <w:t xml:space="preserve"> it would not take too long as each step is a 1/256 chance, but each step is independent.  However, the string s requires that 6 chars be in an exact order at the same iteration of the loop.  This is 256^6 possibilities which is incredibly large.  </w:t>
+        <w:t xml:space="preserve">The first thing that occurred to me is that randomizing c and each element of s across the range of all possible chars would be extremely time consuming to produce the error message.  There are 256 values that a char can hold.  To progress through the states it would not take too long as each step is a 1/256 chance, but each step is independent.  However, the string s requires that 6 chars be in an exact order at the same iteration of the loop.  This is 256^6 possibilities which is incredibly large.  </w:t>
       </w:r>
     </w:p>
     <w:p>
       <w:r>
-        <w:t xml:space="preserve">Instead, I chose to limit the randomized choices to the potential valid keys for both c and s.  </w:t>
-      </w:r>
-      <w:proofErr w:type="spellStart"/>
-      <w:proofErr w:type="gramStart"/>
-      <w:r>
-        <w:t>inputChar</w:t>
-      </w:r>
-      <w:proofErr w:type="spellEnd"/>
-      <w:r>
-        <w:t>(</w:t>
-      </w:r>
-      <w:proofErr w:type="gramEnd"/>
-      <w:r>
-        <w:t xml:space="preserve">) first creates a char array of the 9 valid chars.  Then it randomly chooses a value in the range of [0, 8] and gets the char at that index of the array and returns it.  </w:t>
-      </w:r>
-      <w:proofErr w:type="spellStart"/>
-      <w:proofErr w:type="gramStart"/>
-      <w:r>
-        <w:t>inputString</w:t>
-      </w:r>
-      <w:proofErr w:type="spellEnd"/>
-      <w:r>
-        <w:t>(</w:t>
-      </w:r>
-      <w:proofErr w:type="gramEnd"/>
-      <w:r>
-        <w:t xml:space="preserve">) is similar with the array containing the 5 valid choices for each element of s and a for loop that randomly chooses each element in the same manner at </w:t>
-      </w:r>
-      <w:proofErr w:type="spellStart"/>
-      <w:r>
-        <w:t>inputChar</w:t>
-      </w:r>
-      <w:proofErr w:type="spellEnd"/>
-      <w:r>
-        <w:t xml:space="preserve">().  The entire string is then returned.  This limits the odds to 1/15625, which is much better.  </w:t>
-      </w:r>
-    </w:p>
-    <w:p>
-      <w:r>
-        <w:t xml:space="preserve">The solution works by randomly choosing values from sets of valid values until the right values are chosen in order to progress state from 0 to 9 and then produce the correct string.  </w:t>
-      </w:r>
-      <w:r>
-        <w:t xml:space="preserve"> </w:t>
+        <w:t>Instead, I chose to limit the randomized cho</w:t>
+      </w:r>
+      <w:r>
+        <w:t>ices to the lower case English alphabet</w:t>
+      </w:r>
+      <w:r>
+        <w:t xml:space="preserve"> for s.  </w:t>
+      </w:r>
+      <w:r>
+        <w:t>inputChar()</w:t>
+      </w:r>
+      <w:r>
+        <w:t xml:space="preserve"> chooses a random value for the char in each loop.  I</w:t>
+      </w:r>
+      <w:r>
+        <w:t>nputString()</w:t>
+      </w:r>
+      <w:r>
+        <w:t xml:space="preserve"> chooses a random lower case letter from [a,z].  This allows the for test to check invalid values while still restricting the size of the problem to 26^5, which is manageable.  I manually add the null terminator to the end of the string to prevent C from accessing memory incorrectly.</w:t>
+      </w:r>
+      <w:r>
+        <w:t xml:space="preserve">  The en</w:t>
+      </w:r>
+      <w:r>
+        <w:t xml:space="preserve">tire string is then returned.  </w:t>
+      </w:r>
+      <w:r>
+        <w:t>The solution works b</w:t>
+      </w:r>
+      <w:r>
+        <w:t>y randomly choosing values until the r</w:t>
       </w:r>
       <w:bookmarkStart w:id="0" w:name="_GoBack"/>
       <w:bookmarkEnd w:id="0"/>
+      <w:r>
+        <w:t xml:space="preserve">ight values are chosen in order to progress state from 0 to 9 and then produce the correct string.  </w:t>
+      </w:r>
+      <w:r>
+        <w:t xml:space="preserve"> </w:t>
+      </w:r>
     </w:p>
     <w:sectPr>
       <w:pgSz w:w="12240" w:h="15840"/>

</xml_diff>

<commit_message>
changed the range of c to prevent PuTTy issue
</commit_message>
<xml_diff>
--- a/projects/layma/quiz-2/quiz2.docx
+++ b/projects/layma/quiz-2/quiz2.docx
@@ -38,13 +38,60 @@
       </w:r>
     </w:p>
     <w:p>
-      <w:r>
-        <w:t xml:space="preserve">Testme() produces the error statement if, and only if, the string s, which is generated by the function inputString(), spells reset, ending in a null terminator, and state equals 9.  The state begins at 0 and in each iteration of testme()’s while loop can be incremented a maximum of one time, if char c, which is generated by the function inputChar(), matches the correct char for the current state.  In summary to produce the error message iterations of the while loop must receive the correct values of c in order, but not consecutively, until state 9 is reached, and then s must be reset\0.  </w:t>
+      <w:proofErr w:type="spellStart"/>
+      <w:proofErr w:type="gramStart"/>
+      <w:r>
+        <w:t>Testme</w:t>
+      </w:r>
+      <w:proofErr w:type="spellEnd"/>
+      <w:r>
+        <w:t>(</w:t>
+      </w:r>
+      <w:proofErr w:type="gramEnd"/>
+      <w:r>
+        <w:t xml:space="preserve">) produces the error statement if, and only if, the string s, which is generated by the function </w:t>
+      </w:r>
+      <w:proofErr w:type="spellStart"/>
+      <w:r>
+        <w:t>inputString</w:t>
+      </w:r>
+      <w:proofErr w:type="spellEnd"/>
+      <w:r>
+        <w:t xml:space="preserve">(), spells reset, ending in a null terminator, and state equals 9.  The state begins at 0 and in each iteration of </w:t>
+      </w:r>
+      <w:proofErr w:type="spellStart"/>
+      <w:proofErr w:type="gramStart"/>
+      <w:r>
+        <w:t>testme</w:t>
+      </w:r>
+      <w:proofErr w:type="spellEnd"/>
+      <w:r>
+        <w:t>(</w:t>
+      </w:r>
+      <w:proofErr w:type="gramEnd"/>
+      <w:r>
+        <w:t xml:space="preserve">)’s while loop can be incremented a maximum of one time, if char c, which is generated by the function </w:t>
+      </w:r>
+      <w:proofErr w:type="spellStart"/>
+      <w:r>
+        <w:t>inputChar</w:t>
+      </w:r>
+      <w:proofErr w:type="spellEnd"/>
+      <w:r>
+        <w:t xml:space="preserve">(), matches the correct char for the current state.  In summary to produce the error message iterations of the while loop must receive the correct values of c in order, but not consecutively, until state 9 is reached, and then s must be reset\0.  </w:t>
       </w:r>
     </w:p>
     <w:p>
       <w:r>
-        <w:t xml:space="preserve">The first thing that occurred to me is that randomizing c and each element of s across the range of all possible chars would be extremely time consuming to produce the error message.  There are 256 values that a char can hold.  To progress through the states it would not take too long as each step is a 1/256 chance, but each step is independent.  However, the string s requires that 6 chars be in an exact order at the same iteration of the loop.  This is 256^6 possibilities which is incredibly large.  </w:t>
+        <w:t xml:space="preserve">The first thing that occurred to me is that randomizing c and each element of s across the range of all possible chars would be extremely time consuming to produce the error message.  There are 256 values that a char can hold.  To progress through the </w:t>
+      </w:r>
+      <w:proofErr w:type="gramStart"/>
+      <w:r>
+        <w:t>states</w:t>
+      </w:r>
+      <w:proofErr w:type="gramEnd"/>
+      <w:r>
+        <w:t xml:space="preserve"> it would not take too long as each step is a 1/256 chance, but each step is independent.  However, the string s requires that 6 chars be in an exact order at the same iteration of the loop.  This is 256^6 possibilities which is incredibly large.  </w:t>
       </w:r>
     </w:p>
     <w:p>
@@ -57,34 +104,96 @@
       <w:r>
         <w:t xml:space="preserve"> for s.  </w:t>
       </w:r>
-      <w:r>
-        <w:t>inputChar()</w:t>
-      </w:r>
-      <w:r>
-        <w:t xml:space="preserve"> chooses a random value for the char in each loop.  I</w:t>
-      </w:r>
-      <w:r>
-        <w:t>nputString()</w:t>
-      </w:r>
-      <w:r>
-        <w:t xml:space="preserve"> chooses a random lower case letter from [a,z].  This allows the for test to check invalid values while still restricting the size of the problem to 26^5, which is manageable.  I manually add the null terminator to the end of the string to prevent C from accessing memory incorrectly.</w:t>
-      </w:r>
-      <w:r>
-        <w:t xml:space="preserve">  The en</w:t>
-      </w:r>
-      <w:r>
-        <w:t xml:space="preserve">tire string is then returned.  </w:t>
-      </w:r>
-      <w:r>
-        <w:t>The solution works b</w:t>
-      </w:r>
-      <w:r>
-        <w:t>y randomly choosing values until the r</w:t>
+      <w:proofErr w:type="spellStart"/>
+      <w:proofErr w:type="gramStart"/>
+      <w:r>
+        <w:t>inputChar</w:t>
+      </w:r>
+      <w:proofErr w:type="spellEnd"/>
+      <w:r>
+        <w:t>(</w:t>
+      </w:r>
+      <w:proofErr w:type="gramEnd"/>
+      <w:r>
+        <w:t>)</w:t>
+      </w:r>
+      <w:r>
+        <w:t xml:space="preserve"> chooses a random value </w:t>
+      </w:r>
+      <w:r>
+        <w:t>in the range[32, 126] which is converted to a cha</w:t>
       </w:r>
       <w:bookmarkStart w:id="0" w:name="_GoBack"/>
       <w:bookmarkEnd w:id="0"/>
       <w:r>
-        <w:t xml:space="preserve">ight values are chosen in order to progress state from 0 to 9 and then produce the correct string.  </w:t>
+        <w:t>r</w:t>
+      </w:r>
+      <w:r>
+        <w:t>.</w:t>
+      </w:r>
+      <w:r>
+        <w:t xml:space="preserve">  This range keeps the character to a printable character.  When choosing a value from [0,255] for c, it caused weird issues with </w:t>
+      </w:r>
+      <w:proofErr w:type="spellStart"/>
+      <w:r>
+        <w:t>PuTTy</w:t>
+      </w:r>
+      <w:proofErr w:type="spellEnd"/>
+      <w:r>
+        <w:t xml:space="preserve">. </w:t>
+      </w:r>
+      <w:r>
+        <w:t xml:space="preserve">  </w:t>
+      </w:r>
+      <w:proofErr w:type="spellStart"/>
+      <w:proofErr w:type="gramStart"/>
+      <w:r>
+        <w:t>I</w:t>
+      </w:r>
+      <w:r>
+        <w:t>nputString</w:t>
+      </w:r>
+      <w:proofErr w:type="spellEnd"/>
+      <w:r>
+        <w:t>(</w:t>
+      </w:r>
+      <w:proofErr w:type="gramEnd"/>
+      <w:r>
+        <w:t>)</w:t>
+      </w:r>
+      <w:r>
+        <w:t xml:space="preserve"> chooses a random lower case letter from [</w:t>
+      </w:r>
+      <w:proofErr w:type="spellStart"/>
+      <w:r>
+        <w:t>a,z</w:t>
+      </w:r>
+      <w:proofErr w:type="spellEnd"/>
+      <w:r>
+        <w:t>].  This allows the for test to check invalid values while still restricting the size of the problem to 26^5, which is manageable.  I manually add the null terminator to the end of the string to prevent C from accessing memory incorrectly.</w:t>
+      </w:r>
+      <w:r>
+        <w:t xml:space="preserve">  The en</w:t>
+      </w:r>
+      <w:r>
+        <w:t xml:space="preserve">tire string is then returned.  </w:t>
+      </w:r>
+      <w:r>
+        <w:t>The solution works b</w:t>
+      </w:r>
+      <w:r>
+        <w:t>y randomly choosing values until the r</w:t>
+      </w:r>
+      <w:r>
+        <w:t xml:space="preserve">ight values are chosen </w:t>
+      </w:r>
+      <w:proofErr w:type="gramStart"/>
+      <w:r>
+        <w:t>in order to</w:t>
+      </w:r>
+      <w:proofErr w:type="gramEnd"/>
+      <w:r>
+        <w:t xml:space="preserve"> progress state from 0 to 9 and then produce the correct string.  </w:t>
       </w:r>
       <w:r>
         <w:t xml:space="preserve"> </w:t>

</xml_diff>